<commit_message>
correction erreur + ajout chords violence
</commit_message>
<xml_diff>
--- a/Documentation/README.docx
+++ b/Documentation/README.docx
@@ -9,69 +9,69 @@
           <w:rFonts w:ascii="Arial" w:hAnsi="Arial" w:cs="Arial"/>
           <w:b/>
           <w:bCs/>
+          <w:sz w:val="36"/>
+          <w:szCs w:val="36"/>
+          <w:u w:val="single"/>
+        </w:rPr>
+      </w:pPr>
+      <w:r>
+        <w:rPr>
+          <w:rFonts w:ascii="Arial" w:hAnsi="Arial" w:cs="Arial"/>
+          <w:b/>
+          <w:bCs/>
+          <w:sz w:val="36"/>
+          <w:szCs w:val="36"/>
+          <w:u w:val="single"/>
+        </w:rPr>
+        <w:t>DOCUMENTATION</w:t>
+      </w:r>
+      <w:r>
+        <w:rPr>
+          <w:rFonts w:ascii="Arial" w:hAnsi="Arial" w:cs="Arial"/>
+          <w:b/>
+          <w:bCs/>
+          <w:sz w:val="36"/>
+          <w:szCs w:val="36"/>
+          <w:u w:val="single"/>
+        </w:rPr>
+        <w:t xml:space="preserve"> CONFIGURATION</w:t>
+      </w:r>
+      <w:r>
+        <w:rPr>
+          <w:rFonts w:ascii="Arial" w:hAnsi="Arial" w:cs="Arial"/>
+          <w:b/>
+          <w:bCs/>
+          <w:sz w:val="36"/>
+          <w:szCs w:val="36"/>
+          <w:u w:val="single"/>
+        </w:rPr>
+        <w:t xml:space="preserve"> AUDIO SYNERGIA</w:t>
+      </w:r>
+    </w:p>
+    <w:p>
+      <w:pPr>
+        <w:rPr>
+          <w:rFonts w:ascii="Arial" w:hAnsi="Arial" w:cs="Arial"/>
           <w:sz w:val="32"/>
           <w:szCs w:val="32"/>
-          <w:u w:val="single"/>
-        </w:rPr>
-      </w:pPr>
-      <w:r>
-        <w:rPr>
-          <w:rFonts w:ascii="Arial" w:hAnsi="Arial" w:cs="Arial"/>
-          <w:b/>
-          <w:bCs/>
-          <w:sz w:val="32"/>
-          <w:szCs w:val="32"/>
-          <w:u w:val="single"/>
-        </w:rPr>
-        <w:t>DOCUMENTATION</w:t>
-      </w:r>
-      <w:r>
-        <w:rPr>
-          <w:rFonts w:ascii="Arial" w:hAnsi="Arial" w:cs="Arial"/>
-          <w:b/>
-          <w:bCs/>
-          <w:sz w:val="32"/>
-          <w:szCs w:val="32"/>
-          <w:u w:val="single"/>
-        </w:rPr>
-        <w:t xml:space="preserve"> CONFIGURATION</w:t>
-      </w:r>
-      <w:r>
-        <w:rPr>
-          <w:rFonts w:ascii="Arial" w:hAnsi="Arial" w:cs="Arial"/>
-          <w:b/>
-          <w:bCs/>
-          <w:sz w:val="32"/>
-          <w:szCs w:val="32"/>
-          <w:u w:val="single"/>
-        </w:rPr>
-        <w:t xml:space="preserve"> AUDIO SYNERGIA</w:t>
-      </w:r>
+        </w:rPr>
+      </w:pPr>
     </w:p>
     <w:p>
       <w:pPr>
         <w:rPr>
           <w:rFonts w:ascii="Arial" w:hAnsi="Arial" w:cs="Arial"/>
-          <w:sz w:val="32"/>
-          <w:szCs w:val="32"/>
-        </w:rPr>
-      </w:pPr>
-    </w:p>
-    <w:p>
-      <w:pPr>
-        <w:rPr>
-          <w:rFonts w:ascii="Arial" w:hAnsi="Arial" w:cs="Arial"/>
-          <w:sz w:val="24"/>
-          <w:szCs w:val="24"/>
-        </w:rPr>
-      </w:pPr>
-      <w:r>
-        <w:rPr>
-          <w:rFonts w:ascii="Arial" w:hAnsi="Arial" w:cs="Arial"/>
-          <w:sz w:val="24"/>
-          <w:szCs w:val="24"/>
-        </w:rPr>
-        <w:t>Matériel :</w:t>
+          <w:sz w:val="28"/>
+          <w:szCs w:val="28"/>
+        </w:rPr>
+      </w:pPr>
+      <w:r>
+        <w:rPr>
+          <w:rFonts w:ascii="Arial" w:hAnsi="Arial" w:cs="Arial"/>
+          <w:sz w:val="28"/>
+          <w:szCs w:val="28"/>
+        </w:rPr>
+        <w:t>Matériel</w:t>
       </w:r>
     </w:p>
     <w:p>
@@ -144,24 +144,412 @@
       <w:pPr>
         <w:rPr>
           <w:rFonts w:ascii="Arial" w:hAnsi="Arial" w:cs="Arial"/>
-          <w:sz w:val="24"/>
-          <w:szCs w:val="24"/>
-        </w:rPr>
-      </w:pPr>
+          <w:sz w:val="28"/>
+          <w:szCs w:val="28"/>
+        </w:rPr>
+      </w:pPr>
+      <w:r>
+        <w:rPr>
+          <w:rFonts w:ascii="Arial" w:hAnsi="Arial" w:cs="Arial"/>
+          <w:sz w:val="28"/>
+          <w:szCs w:val="28"/>
+        </w:rPr>
+        <w:t>VST/Presets</w:t>
+      </w:r>
     </w:p>
     <w:p>
       <w:pPr>
-        <w:rPr>
-          <w:rFonts w:ascii="Arial" w:hAnsi="Arial" w:cs="Arial"/>
-          <w:sz w:val="24"/>
-          <w:szCs w:val="24"/>
-        </w:rPr>
-      </w:pPr>
-      <w:r>
-        <w:rPr>
-          <w:rFonts w:ascii="Arial" w:hAnsi="Arial" w:cs="Arial"/>
-          <w:sz w:val="24"/>
-          <w:szCs w:val="24"/>
+        <w:pStyle w:val="Paragraphedeliste"/>
+        <w:numPr>
+          <w:ilvl w:val="0"/>
+          <w:numId w:val="4"/>
+        </w:numPr>
+        <w:rPr>
+          <w:rFonts w:ascii="Arial" w:hAnsi="Arial" w:cs="Arial"/>
+          <w:sz w:val="24"/>
+          <w:szCs w:val="24"/>
+        </w:rPr>
+      </w:pPr>
+      <w:r>
+        <w:rPr>
+          <w:rFonts w:ascii="Arial" w:hAnsi="Arial" w:cs="Arial"/>
+          <w:sz w:val="24"/>
+          <w:szCs w:val="24"/>
+        </w:rPr>
+        <w:t>Violence</w:t>
+      </w:r>
+    </w:p>
+    <w:p>
+      <w:pPr>
+        <w:pStyle w:val="Paragraphedeliste"/>
+        <w:numPr>
+          <w:ilvl w:val="1"/>
+          <w:numId w:val="4"/>
+        </w:numPr>
+        <w:rPr>
+          <w:rFonts w:ascii="Arial" w:hAnsi="Arial" w:cs="Arial"/>
+          <w:sz w:val="24"/>
+          <w:szCs w:val="24"/>
+        </w:rPr>
+      </w:pPr>
+      <w:r>
+        <w:rPr>
+          <w:rFonts w:ascii="Arial" w:hAnsi="Arial" w:cs="Arial"/>
+          <w:sz w:val="24"/>
+          <w:szCs w:val="24"/>
+        </w:rPr>
+        <w:t>Chords :</w:t>
+      </w:r>
+      <w:r>
+        <w:rPr>
+          <w:rFonts w:ascii="Arial" w:hAnsi="Arial" w:cs="Arial"/>
+          <w:sz w:val="24"/>
+          <w:szCs w:val="24"/>
+        </w:rPr>
+        <w:t xml:space="preserve"> </w:t>
+      </w:r>
+      <w:r>
+        <w:rPr>
+          <w:rFonts w:ascii="Arial" w:hAnsi="Arial" w:cs="Arial"/>
+          <w:sz w:val="24"/>
+          <w:szCs w:val="24"/>
+          <w:lang w:val="en-CA"/>
+        </w:rPr>
+        <w:t>TAL NoiseMaker(</w:t>
+      </w:r>
+      <w:r>
+        <w:rPr>
+          <w:rFonts w:ascii="Arial" w:hAnsi="Arial" w:cs="Arial"/>
+          <w:sz w:val="24"/>
+          <w:szCs w:val="24"/>
+          <w:lang w:val="en-CA"/>
+        </w:rPr>
+        <w:t xml:space="preserve">PD </w:t>
+      </w:r>
+      <w:r>
+        <w:rPr>
+          <w:rFonts w:ascii="Arial" w:hAnsi="Arial" w:cs="Arial"/>
+          <w:sz w:val="24"/>
+          <w:szCs w:val="24"/>
+          <w:lang w:val="en-CA"/>
+        </w:rPr>
+        <w:t>dark animations</w:t>
+      </w:r>
+      <w:r>
+        <w:rPr>
+          <w:rFonts w:ascii="Arial" w:hAnsi="Arial" w:cs="Arial"/>
+          <w:sz w:val="24"/>
+          <w:szCs w:val="24"/>
+          <w:lang w:val="en-CA"/>
+        </w:rPr>
+        <w:t>)</w:t>
+      </w:r>
+      <w:r>
+        <w:rPr>
+          <w:rFonts w:ascii="Arial" w:hAnsi="Arial" w:cs="Arial"/>
+          <w:sz w:val="24"/>
+          <w:szCs w:val="24"/>
+        </w:rPr>
+        <w:t xml:space="preserve"> </w:t>
+      </w:r>
+    </w:p>
+    <w:p>
+      <w:pPr>
+        <w:pStyle w:val="Paragraphedeliste"/>
+        <w:numPr>
+          <w:ilvl w:val="1"/>
+          <w:numId w:val="4"/>
+        </w:numPr>
+        <w:rPr>
+          <w:rFonts w:ascii="Arial" w:hAnsi="Arial" w:cs="Arial"/>
+          <w:sz w:val="24"/>
+          <w:szCs w:val="24"/>
+          <w:lang w:val="en-CA"/>
+        </w:rPr>
+      </w:pPr>
+      <w:r>
+        <w:rPr>
+          <w:rFonts w:ascii="Arial" w:hAnsi="Arial" w:cs="Arial"/>
+          <w:sz w:val="24"/>
+          <w:szCs w:val="24"/>
+          <w:lang w:val="en-CA"/>
+        </w:rPr>
+        <w:t>Gene</w:t>
+      </w:r>
+      <w:r>
+        <w:rPr>
+          <w:rFonts w:ascii="Arial" w:hAnsi="Arial" w:cs="Arial"/>
+          <w:sz w:val="24"/>
+          <w:szCs w:val="24"/>
+          <w:lang w:val="en-CA"/>
+        </w:rPr>
+        <w:t xml:space="preserve">rative : </w:t>
+      </w:r>
+      <w:r>
+        <w:rPr>
+          <w:rFonts w:ascii="Arial" w:hAnsi="Arial" w:cs="Arial"/>
+          <w:sz w:val="24"/>
+          <w:szCs w:val="24"/>
+          <w:lang w:val="en-CA"/>
+        </w:rPr>
+        <w:t>TAL NoiseMaker(</w:t>
+      </w:r>
+      <w:r>
+        <w:rPr>
+          <w:rFonts w:ascii="Arial" w:hAnsi="Arial" w:cs="Arial"/>
+          <w:sz w:val="24"/>
+          <w:szCs w:val="24"/>
+          <w:lang w:val="en-CA"/>
+        </w:rPr>
+        <w:t>BS terminator</w:t>
+      </w:r>
+      <w:r>
+        <w:rPr>
+          <w:rFonts w:ascii="Arial" w:hAnsi="Arial" w:cs="Arial"/>
+          <w:sz w:val="24"/>
+          <w:szCs w:val="24"/>
+          <w:lang w:val="en-CA"/>
+        </w:rPr>
+        <w:t>)</w:t>
+      </w:r>
+      <w:r>
+        <w:rPr>
+          <w:rFonts w:ascii="Arial" w:hAnsi="Arial" w:cs="Arial"/>
+          <w:sz w:val="24"/>
+          <w:szCs w:val="24"/>
+          <w:lang w:val="en-CA"/>
+        </w:rPr>
+        <w:t xml:space="preserve"> </w:t>
+      </w:r>
+      <w:r>
+        <w:rPr>
+          <w:rFonts w:ascii="Arial" w:hAnsi="Arial" w:cs="Arial"/>
+          <w:sz w:val="24"/>
+          <w:szCs w:val="24"/>
+          <w:lang w:val="en-CA"/>
+        </w:rPr>
+        <w:sym w:font="Wingdings" w:char="F0E8"/>
+      </w:r>
+      <w:r>
+        <w:rPr>
+          <w:rFonts w:ascii="Arial" w:hAnsi="Arial" w:cs="Arial"/>
+          <w:sz w:val="24"/>
+          <w:szCs w:val="24"/>
+          <w:lang w:val="en-CA"/>
+        </w:rPr>
+        <w:t xml:space="preserve"> </w:t>
+      </w:r>
+      <w:r>
+        <w:rPr>
+          <w:rFonts w:ascii="Arial" w:hAnsi="Arial" w:cs="Arial"/>
+          <w:sz w:val="24"/>
+          <w:szCs w:val="24"/>
+          <w:lang w:val="en-CA"/>
+        </w:rPr>
+        <w:t>ValhallaSupermassive(</w:t>
+      </w:r>
+      <w:r>
+        <w:rPr>
+          <w:rFonts w:ascii="Arial" w:hAnsi="Arial" w:cs="Arial"/>
+          <w:sz w:val="24"/>
+          <w:szCs w:val="24"/>
+          <w:lang w:val="en-CA"/>
+        </w:rPr>
+        <w:t>brass blatt</w:t>
+      </w:r>
+      <w:r>
+        <w:rPr>
+          <w:rFonts w:ascii="Arial" w:hAnsi="Arial" w:cs="Arial"/>
+          <w:sz w:val="24"/>
+          <w:szCs w:val="24"/>
+          <w:lang w:val="en-CA"/>
+        </w:rPr>
+        <w:t>)</w:t>
+      </w:r>
+    </w:p>
+    <w:p>
+      <w:pPr>
+        <w:pStyle w:val="Paragraphedeliste"/>
+        <w:numPr>
+          <w:ilvl w:val="0"/>
+          <w:numId w:val="4"/>
+        </w:numPr>
+        <w:rPr>
+          <w:rFonts w:ascii="Arial" w:hAnsi="Arial" w:cs="Arial"/>
+          <w:sz w:val="24"/>
+          <w:szCs w:val="24"/>
+        </w:rPr>
+      </w:pPr>
+      <w:r>
+        <w:rPr>
+          <w:rFonts w:ascii="Arial" w:hAnsi="Arial" w:cs="Arial"/>
+          <w:sz w:val="24"/>
+          <w:szCs w:val="24"/>
+        </w:rPr>
+        <w:t>Spacial</w:t>
+      </w:r>
+    </w:p>
+    <w:p>
+      <w:pPr>
+        <w:pStyle w:val="Paragraphedeliste"/>
+        <w:numPr>
+          <w:ilvl w:val="1"/>
+          <w:numId w:val="4"/>
+        </w:numPr>
+        <w:rPr>
+          <w:rFonts w:ascii="Arial" w:hAnsi="Arial" w:cs="Arial"/>
+          <w:sz w:val="24"/>
+          <w:szCs w:val="24"/>
+          <w:lang w:val="en-CA"/>
+        </w:rPr>
+      </w:pPr>
+      <w:r>
+        <w:rPr>
+          <w:rFonts w:ascii="Arial" w:hAnsi="Arial" w:cs="Arial"/>
+          <w:sz w:val="24"/>
+          <w:szCs w:val="24"/>
+          <w:lang w:val="en-CA"/>
+        </w:rPr>
+        <w:t xml:space="preserve">Chords : </w:t>
+      </w:r>
+      <w:r>
+        <w:rPr>
+          <w:rFonts w:ascii="Arial" w:hAnsi="Arial" w:cs="Arial"/>
+          <w:sz w:val="24"/>
+          <w:szCs w:val="24"/>
+          <w:lang w:val="en-CA"/>
+        </w:rPr>
+        <w:t>TAL NoiseMaker</w:t>
+      </w:r>
+      <w:r>
+        <w:rPr>
+          <w:rFonts w:ascii="Arial" w:hAnsi="Arial" w:cs="Arial"/>
+          <w:sz w:val="24"/>
+          <w:szCs w:val="24"/>
+          <w:lang w:val="en-CA"/>
+        </w:rPr>
+        <w:t>(</w:t>
+      </w:r>
+      <w:r>
+        <w:rPr>
+          <w:rFonts w:ascii="Arial" w:hAnsi="Arial" w:cs="Arial"/>
+          <w:sz w:val="24"/>
+          <w:szCs w:val="24"/>
+          <w:lang w:val="en-CA"/>
+        </w:rPr>
+        <w:t>PD fantasy pad</w:t>
+      </w:r>
+      <w:r>
+        <w:rPr>
+          <w:rFonts w:ascii="Arial" w:hAnsi="Arial" w:cs="Arial"/>
+          <w:sz w:val="24"/>
+          <w:szCs w:val="24"/>
+          <w:lang w:val="en-CA"/>
+        </w:rPr>
+        <w:t>)</w:t>
+      </w:r>
+    </w:p>
+    <w:p>
+      <w:pPr>
+        <w:pStyle w:val="Paragraphedeliste"/>
+        <w:numPr>
+          <w:ilvl w:val="1"/>
+          <w:numId w:val="4"/>
+        </w:numPr>
+        <w:rPr>
+          <w:rFonts w:ascii="Arial" w:hAnsi="Arial" w:cs="Arial"/>
+          <w:sz w:val="24"/>
+          <w:szCs w:val="24"/>
+          <w:lang w:val="en-CA"/>
+        </w:rPr>
+      </w:pPr>
+      <w:r>
+        <w:rPr>
+          <w:rFonts w:ascii="Arial" w:hAnsi="Arial" w:cs="Arial"/>
+          <w:sz w:val="24"/>
+          <w:szCs w:val="24"/>
+          <w:lang w:val="en-CA"/>
+        </w:rPr>
+        <w:t xml:space="preserve">Generative : </w:t>
+      </w:r>
+      <w:r>
+        <w:rPr>
+          <w:rFonts w:ascii="Arial" w:hAnsi="Arial" w:cs="Arial"/>
+          <w:sz w:val="24"/>
+          <w:szCs w:val="24"/>
+          <w:lang w:val="en-CA"/>
+        </w:rPr>
+        <w:t>TAL NoiseMaker(</w:t>
+      </w:r>
+      <w:r>
+        <w:rPr>
+          <w:rFonts w:ascii="Arial" w:hAnsi="Arial" w:cs="Arial"/>
+          <w:sz w:val="24"/>
+          <w:szCs w:val="24"/>
+          <w:lang w:val="en-CA"/>
+        </w:rPr>
+        <w:t>KB piano house)</w:t>
+      </w:r>
+      <w:r>
+        <w:rPr>
+          <w:rFonts w:ascii="Arial" w:hAnsi="Arial" w:cs="Arial"/>
+          <w:sz w:val="24"/>
+          <w:szCs w:val="24"/>
+          <w:lang w:val="en-CA"/>
+        </w:rPr>
+        <w:t xml:space="preserve"> </w:t>
+      </w:r>
+      <w:r>
+        <w:rPr>
+          <w:rFonts w:ascii="Arial" w:hAnsi="Arial" w:cs="Arial"/>
+          <w:sz w:val="24"/>
+          <w:szCs w:val="24"/>
+          <w:lang w:val="en-CA"/>
+        </w:rPr>
+        <w:sym w:font="Wingdings" w:char="F0E8"/>
+      </w:r>
+      <w:r>
+        <w:rPr>
+          <w:rFonts w:ascii="Arial" w:hAnsi="Arial" w:cs="Arial"/>
+          <w:sz w:val="24"/>
+          <w:szCs w:val="24"/>
+          <w:lang w:val="en-CA"/>
+        </w:rPr>
+        <w:t xml:space="preserve"> </w:t>
+      </w:r>
+      <w:r>
+        <w:rPr>
+          <w:rFonts w:ascii="Arial" w:hAnsi="Arial" w:cs="Arial"/>
+          <w:sz w:val="24"/>
+          <w:szCs w:val="24"/>
+          <w:lang w:val="en-CA"/>
+        </w:rPr>
+        <w:t>ValhallaSupermassive(Default)</w:t>
+      </w:r>
+    </w:p>
+    <w:p>
+      <w:pPr>
+        <w:rPr>
+          <w:rFonts w:ascii="Arial" w:hAnsi="Arial" w:cs="Arial"/>
+          <w:sz w:val="24"/>
+          <w:szCs w:val="24"/>
+          <w:lang w:val="en-CA"/>
+        </w:rPr>
+      </w:pPr>
+    </w:p>
+    <w:p>
+      <w:pPr>
+        <w:rPr>
+          <w:rFonts w:ascii="Arial" w:hAnsi="Arial" w:cs="Arial"/>
+          <w:sz w:val="28"/>
+          <w:szCs w:val="28"/>
+        </w:rPr>
+      </w:pPr>
+      <w:r>
+        <w:rPr>
+          <w:rFonts w:ascii="Arial" w:hAnsi="Arial" w:cs="Arial"/>
+          <w:sz w:val="28"/>
+          <w:szCs w:val="28"/>
         </w:rPr>
         <w:t>Étapes</w:t>
       </w:r>
@@ -301,7 +689,23 @@
           <w:sz w:val="24"/>
           <w:szCs w:val="24"/>
         </w:rPr>
-        <w:t>s :</w:t>
+        <w:t>s </w:t>
+      </w:r>
+      <w:r>
+        <w:rPr>
+          <w:rFonts w:ascii="Arial" w:hAnsi="Arial" w:cs="Arial"/>
+          <w:sz w:val="24"/>
+          <w:szCs w:val="24"/>
+        </w:rPr>
+        <w:t xml:space="preserve">suivants </w:t>
+      </w:r>
+      <w:r>
+        <w:rPr>
+          <w:rFonts w:ascii="Arial" w:hAnsi="Arial" w:cs="Arial"/>
+          <w:sz w:val="24"/>
+          <w:szCs w:val="24"/>
+        </w:rPr>
+        <w:t>:</w:t>
       </w:r>
     </w:p>
     <w:p>
@@ -376,6 +780,36 @@
           <w:szCs w:val="24"/>
         </w:rPr>
         <w:t>Reaper_to_TD_Violence</w:t>
+      </w:r>
+    </w:p>
+    <w:p>
+      <w:pPr>
+        <w:pStyle w:val="Paragraphedeliste"/>
+        <w:numPr>
+          <w:ilvl w:val="2"/>
+          <w:numId w:val="3"/>
+        </w:numPr>
+        <w:rPr>
+          <w:rFonts w:ascii="Arial" w:hAnsi="Arial" w:cs="Arial"/>
+          <w:sz w:val="24"/>
+          <w:szCs w:val="24"/>
+        </w:rPr>
+      </w:pPr>
+      <w:r>
+        <w:rPr>
+          <w:rFonts w:ascii="Arial" w:hAnsi="Arial" w:cs="Arial"/>
+          <w:sz w:val="24"/>
+          <w:szCs w:val="24"/>
+        </w:rPr>
+        <w:t>Reaper_to_TD_chordsV</w:t>
+      </w:r>
+      <w:r>
+        <w:rPr>
+          <w:rFonts w:ascii="Arial" w:hAnsi="Arial" w:cs="Arial"/>
+          <w:sz w:val="24"/>
+          <w:szCs w:val="24"/>
+        </w:rPr>
+        <w:t>iolence</w:t>
       </w:r>
     </w:p>
     <w:p>
@@ -618,6 +1052,119 @@
     </w:lvl>
   </w:abstractNum>
   <w:abstractNum w:abstractNumId="1" w15:restartNumberingAfterBreak="0">
+    <w:nsid w:val="284F1BA9"/>
+    <w:multiLevelType w:val="hybridMultilevel"/>
+    <w:tmpl w:val="CDEEA69E"/>
+    <w:lvl w:ilvl="0" w:tplc="0C0C0001">
+      <w:start w:val="1"/>
+      <w:numFmt w:val="bullet"/>
+      <w:lvlText w:val=""/>
+      <w:lvlJc w:val="left"/>
+      <w:pPr>
+        <w:ind w:left="720" w:hanging="360"/>
+      </w:pPr>
+      <w:rPr>
+        <w:rFonts w:ascii="Symbol" w:hAnsi="Symbol" w:hint="default"/>
+      </w:rPr>
+    </w:lvl>
+    <w:lvl w:ilvl="1" w:tplc="0C0C0003">
+      <w:start w:val="1"/>
+      <w:numFmt w:val="bullet"/>
+      <w:lvlText w:val="o"/>
+      <w:lvlJc w:val="left"/>
+      <w:pPr>
+        <w:ind w:left="1440" w:hanging="360"/>
+      </w:pPr>
+      <w:rPr>
+        <w:rFonts w:ascii="Courier New" w:hAnsi="Courier New" w:cs="Courier New" w:hint="default"/>
+      </w:rPr>
+    </w:lvl>
+    <w:lvl w:ilvl="2" w:tplc="0C0C0005" w:tentative="1">
+      <w:start w:val="1"/>
+      <w:numFmt w:val="bullet"/>
+      <w:lvlText w:val=""/>
+      <w:lvlJc w:val="left"/>
+      <w:pPr>
+        <w:ind w:left="2160" w:hanging="360"/>
+      </w:pPr>
+      <w:rPr>
+        <w:rFonts w:ascii="Wingdings" w:hAnsi="Wingdings" w:hint="default"/>
+      </w:rPr>
+    </w:lvl>
+    <w:lvl w:ilvl="3" w:tplc="0C0C0001" w:tentative="1">
+      <w:start w:val="1"/>
+      <w:numFmt w:val="bullet"/>
+      <w:lvlText w:val=""/>
+      <w:lvlJc w:val="left"/>
+      <w:pPr>
+        <w:ind w:left="2880" w:hanging="360"/>
+      </w:pPr>
+      <w:rPr>
+        <w:rFonts w:ascii="Symbol" w:hAnsi="Symbol" w:hint="default"/>
+      </w:rPr>
+    </w:lvl>
+    <w:lvl w:ilvl="4" w:tplc="0C0C0003" w:tentative="1">
+      <w:start w:val="1"/>
+      <w:numFmt w:val="bullet"/>
+      <w:lvlText w:val="o"/>
+      <w:lvlJc w:val="left"/>
+      <w:pPr>
+        <w:ind w:left="3600" w:hanging="360"/>
+      </w:pPr>
+      <w:rPr>
+        <w:rFonts w:ascii="Courier New" w:hAnsi="Courier New" w:cs="Courier New" w:hint="default"/>
+      </w:rPr>
+    </w:lvl>
+    <w:lvl w:ilvl="5" w:tplc="0C0C0005" w:tentative="1">
+      <w:start w:val="1"/>
+      <w:numFmt w:val="bullet"/>
+      <w:lvlText w:val=""/>
+      <w:lvlJc w:val="left"/>
+      <w:pPr>
+        <w:ind w:left="4320" w:hanging="360"/>
+      </w:pPr>
+      <w:rPr>
+        <w:rFonts w:ascii="Wingdings" w:hAnsi="Wingdings" w:hint="default"/>
+      </w:rPr>
+    </w:lvl>
+    <w:lvl w:ilvl="6" w:tplc="0C0C0001" w:tentative="1">
+      <w:start w:val="1"/>
+      <w:numFmt w:val="bullet"/>
+      <w:lvlText w:val=""/>
+      <w:lvlJc w:val="left"/>
+      <w:pPr>
+        <w:ind w:left="5040" w:hanging="360"/>
+      </w:pPr>
+      <w:rPr>
+        <w:rFonts w:ascii="Symbol" w:hAnsi="Symbol" w:hint="default"/>
+      </w:rPr>
+    </w:lvl>
+    <w:lvl w:ilvl="7" w:tplc="0C0C0003" w:tentative="1">
+      <w:start w:val="1"/>
+      <w:numFmt w:val="bullet"/>
+      <w:lvlText w:val="o"/>
+      <w:lvlJc w:val="left"/>
+      <w:pPr>
+        <w:ind w:left="5760" w:hanging="360"/>
+      </w:pPr>
+      <w:rPr>
+        <w:rFonts w:ascii="Courier New" w:hAnsi="Courier New" w:cs="Courier New" w:hint="default"/>
+      </w:rPr>
+    </w:lvl>
+    <w:lvl w:ilvl="8" w:tplc="0C0C0005" w:tentative="1">
+      <w:start w:val="1"/>
+      <w:numFmt w:val="bullet"/>
+      <w:lvlText w:val=""/>
+      <w:lvlJc w:val="left"/>
+      <w:pPr>
+        <w:ind w:left="6480" w:hanging="360"/>
+      </w:pPr>
+      <w:rPr>
+        <w:rFonts w:ascii="Wingdings" w:hAnsi="Wingdings" w:hint="default"/>
+      </w:rPr>
+    </w:lvl>
+  </w:abstractNum>
+  <w:abstractNum w:abstractNumId="2" w15:restartNumberingAfterBreak="0">
     <w:nsid w:val="4FAD6212"/>
     <w:multiLevelType w:val="hybridMultilevel"/>
     <w:tmpl w:val="1C927078"/>
@@ -703,7 +1250,7 @@
       </w:pPr>
     </w:lvl>
   </w:abstractNum>
-  <w:abstractNum w:abstractNumId="2" w15:restartNumberingAfterBreak="0">
+  <w:abstractNum w:abstractNumId="3" w15:restartNumberingAfterBreak="0">
     <w:nsid w:val="67F872A7"/>
     <w:multiLevelType w:val="hybridMultilevel"/>
     <w:tmpl w:val="8BA6DE76"/>
@@ -820,9 +1367,12 @@
     <w:abstractNumId w:val="0"/>
   </w:num>
   <w:num w:numId="2" w16cid:durableId="1010109623">
+    <w:abstractNumId w:val="3"/>
+  </w:num>
+  <w:num w:numId="3" w16cid:durableId="1317877374">
     <w:abstractNumId w:val="2"/>
   </w:num>
-  <w:num w:numId="3" w16cid:durableId="1317877374">
+  <w:num w:numId="4" w16cid:durableId="881331661">
     <w:abstractNumId w:val="1"/>
   </w:num>
 </w:numbering>

</xml_diff>